<commit_message>
consumer video and questionnaire changes
</commit_message>
<xml_diff>
--- a/Docs/vision/Questionnaires/FocusGroup - Product & Branding.docx
+++ b/Docs/vision/Questionnaires/FocusGroup - Product & Branding.docx
@@ -670,7 +670,21 @@
           <w:rFonts w:ascii="Calibri" w:hAnsi="Calibri" w:cs="Calibri"/>
           <w:sz w:val="24"/>
         </w:rPr>
-        <w:t>most compelling things about it?</w:t>
+        <w:t xml:space="preserve">most </w:t>
+      </w:r>
+      <w:r>
+        <w:rPr>
+          <w:rFonts w:ascii="Calibri" w:hAnsi="Calibri" w:cs="Calibri"/>
+          <w:sz w:val="24"/>
+        </w:rPr>
+        <w:t>exciting</w:t>
+      </w:r>
+      <w:r>
+        <w:rPr>
+          <w:rFonts w:ascii="Calibri" w:hAnsi="Calibri" w:cs="Calibri"/>
+          <w:sz w:val="24"/>
+        </w:rPr>
+        <w:t xml:space="preserve"> things about it?</w:t>
       </w:r>
     </w:p>
     <w:p>
@@ -944,15 +958,21 @@
         <w:spacing w:after="0" w:line="360" w:lineRule="auto"/>
         <w:rPr>
           <w:rFonts w:ascii="Calibri" w:hAnsi="Calibri" w:cs="Calibri"/>
+        </w:rPr>
+      </w:pPr>
+      <w:r>
+        <w:rPr>
+          <w:rFonts w:ascii="Calibri" w:hAnsi="Calibri" w:cs="Calibri"/>
           <w:sz w:val="24"/>
         </w:rPr>
-      </w:pPr>
+        <w:t xml:space="preserve">What </w:t>
+      </w:r>
       <w:r>
         <w:rPr>
           <w:rFonts w:ascii="Calibri" w:hAnsi="Calibri" w:cs="Calibri"/>
           <w:sz w:val="24"/>
         </w:rPr>
-        <w:t>What would the product have to do in order to earn you as a customer?</w:t>
+        <w:t>are the must-have features the product would need for you to use it?</w:t>
       </w:r>
     </w:p>
     <w:p>
@@ -963,6 +983,13 @@
           <w:rFonts w:ascii="Calibri" w:hAnsi="Calibri" w:cs="Calibri"/>
         </w:rPr>
       </w:pPr>
+      <w:r>
+        <w:rPr>
+          <w:rFonts w:ascii="Calibri" w:hAnsi="Calibri" w:cs="Calibri"/>
+          <w:noProof/>
+        </w:rPr>
+        <w:t xml:space="preserve"> </w:t>
+      </w:r>
       <w:r>
         <w:rPr>
           <w:rFonts w:ascii="Calibri" w:hAnsi="Calibri" w:cs="Calibri"/>
@@ -971,7 +998,7 @@
         <mc:AlternateContent>
           <mc:Choice Requires="wps">
             <w:drawing>
-              <wp:anchor distT="0" distB="0" distL="114300" distR="114300" simplePos="0" relativeHeight="251672576" behindDoc="0" locked="0" layoutInCell="1" allowOverlap="1" wp14:anchorId="05A40FAD" wp14:editId="01FA07B7">
+              <wp:anchor distT="0" distB="0" distL="114300" distR="114300" simplePos="0" relativeHeight="251672576" behindDoc="0" locked="0" layoutInCell="1" allowOverlap="1" wp14:anchorId="3838F0A0" wp14:editId="7B73F174">
                 <wp:simplePos x="0" y="0"/>
                 <wp:positionH relativeFrom="column">
                   <wp:posOffset>461382</wp:posOffset>
@@ -1050,7 +1077,7 @@
         <mc:AlternateContent>
           <mc:Choice Requires="wps">
             <w:drawing>
-              <wp:anchor distT="0" distB="0" distL="114300" distR="114300" simplePos="0" relativeHeight="251670528" behindDoc="0" locked="0" layoutInCell="1" allowOverlap="1" wp14:anchorId="70069CDE" wp14:editId="48BCE2FE">
+              <wp:anchor distT="0" distB="0" distL="114300" distR="114300" simplePos="0" relativeHeight="251670528" behindDoc="0" locked="0" layoutInCell="1" allowOverlap="1" wp14:anchorId="2A02EC59" wp14:editId="4D31D9E3">
                 <wp:simplePos x="0" y="0"/>
                 <wp:positionH relativeFrom="column">
                   <wp:posOffset>457200</wp:posOffset>
@@ -1134,7 +1161,7 @@
           <w:rFonts w:ascii="Calibri" w:hAnsi="Calibri" w:cs="Calibri"/>
           <w:sz w:val="24"/>
         </w:rPr>
-        <w:t>What concerns would you have?</w:t>
+        <w:t>What would stop you from using the product?</w:t>
       </w:r>
     </w:p>
     <w:p>
@@ -1315,7 +1342,7 @@
           <w:rFonts w:ascii="Calibri" w:hAnsi="Calibri" w:cs="Calibri"/>
           <w:sz w:val="24"/>
         </w:rPr>
-        <w:t>What would the product have to do (or NOT do) to earn your trust?</w:t>
+        <w:t>Do you have any other feedback about the product?</w:t>
       </w:r>
     </w:p>
     <w:p>
@@ -2093,7 +2120,37 @@
           <w:rFonts w:ascii="Calibri" w:hAnsi="Calibri" w:cs="Calibri"/>
           <w:sz w:val="24"/>
         </w:rPr>
-        <w:t>What image or feeling does it evoke?</w:t>
+        <w:t xml:space="preserve">What image or feeling does </w:t>
+      </w:r>
+      <w:r>
+        <w:rPr>
+          <w:rFonts w:ascii="Calibri" w:hAnsi="Calibri" w:cs="Calibri"/>
+          <w:sz w:val="24"/>
+        </w:rPr>
+        <w:t>“</w:t>
+      </w:r>
+      <w:proofErr w:type="spellStart"/>
+      <w:r>
+        <w:rPr>
+          <w:rFonts w:ascii="Calibri" w:hAnsi="Calibri" w:cs="Calibri"/>
+          <w:sz w:val="24"/>
+        </w:rPr>
+        <w:t>Zaplify</w:t>
+      </w:r>
+      <w:proofErr w:type="spellEnd"/>
+      <w:r>
+        <w:rPr>
+          <w:rFonts w:ascii="Calibri" w:hAnsi="Calibri" w:cs="Calibri"/>
+          <w:sz w:val="24"/>
+        </w:rPr>
+        <w:t>”</w:t>
+      </w:r>
+      <w:r>
+        <w:rPr>
+          <w:rFonts w:ascii="Calibri" w:hAnsi="Calibri" w:cs="Calibri"/>
+          <w:sz w:val="24"/>
+        </w:rPr>
+        <w:t xml:space="preserve"> evoke?</w:t>
       </w:r>
     </w:p>
     <w:p>
@@ -3138,7 +3195,21 @@
           <w:rFonts w:ascii="Calibri" w:hAnsi="Calibri" w:cs="Calibri"/>
           <w:sz w:val="24"/>
         </w:rPr>
-        <w:t>Does this tagline fit the product description?</w:t>
+        <w:t xml:space="preserve">Does this tagline </w:t>
+      </w:r>
+      <w:r>
+        <w:rPr>
+          <w:rFonts w:ascii="Calibri" w:hAnsi="Calibri" w:cs="Calibri"/>
+          <w:sz w:val="24"/>
+        </w:rPr>
+        <w:t xml:space="preserve">“simplify your life” </w:t>
+      </w:r>
+      <w:r>
+        <w:rPr>
+          <w:rFonts w:ascii="Calibri" w:hAnsi="Calibri" w:cs="Calibri"/>
+          <w:sz w:val="24"/>
+        </w:rPr>
+        <w:t>fit the product description?</w:t>
       </w:r>
     </w:p>
     <w:p>
@@ -3249,16 +3320,25 @@
     </w:p>
     <w:p>
       <w:pPr>
-        <w:pStyle w:val="ListParagraph"/>
-        <w:numPr>
-          <w:ilvl w:val="1"/>
-          <w:numId w:val="2"/>
-        </w:numPr>
         <w:spacing w:after="0" w:line="360" w:lineRule="auto"/>
-        <w:rPr>
-          <w:rFonts w:ascii="Calibri" w:hAnsi="Calibri" w:cs="Calibri"/>
-        </w:rPr>
-      </w:pPr>
+        <w:ind w:left="1080"/>
+        <w:rPr>
+          <w:rFonts w:ascii="Calibri" w:hAnsi="Calibri" w:cs="Calibri"/>
+        </w:rPr>
+      </w:pPr>
+      <w:r>
+        <w:rPr>
+          <w:rFonts w:ascii="Calibri" w:hAnsi="Calibri" w:cs="Calibri"/>
+        </w:rPr>
+        <w:t>__</w:t>
+      </w:r>
+      <w:proofErr w:type="gramStart"/>
+      <w:r>
+        <w:rPr>
+          <w:rFonts w:ascii="Calibri" w:hAnsi="Calibri" w:cs="Calibri"/>
+        </w:rPr>
+        <w:t xml:space="preserve">_  </w:t>
+      </w:r>
       <w:proofErr w:type="spellStart"/>
       <w:r>
         <w:rPr>
@@ -3267,151 +3347,215 @@
         <w:t>Zaplify</w:t>
       </w:r>
       <w:proofErr w:type="spellEnd"/>
+      <w:proofErr w:type="gramEnd"/>
     </w:p>
     <w:p>
       <w:pPr>
-        <w:pStyle w:val="ListParagraph"/>
-        <w:numPr>
-          <w:ilvl w:val="1"/>
-          <w:numId w:val="2"/>
-        </w:numPr>
         <w:spacing w:after="0" w:line="360" w:lineRule="auto"/>
-        <w:rPr>
-          <w:rFonts w:ascii="Calibri" w:hAnsi="Calibri" w:cs="Calibri"/>
-        </w:rPr>
-      </w:pPr>
+        <w:ind w:left="1080"/>
+        <w:rPr>
+          <w:rFonts w:ascii="Calibri" w:hAnsi="Calibri" w:cs="Calibri"/>
+        </w:rPr>
+      </w:pPr>
+      <w:r>
+        <w:rPr>
+          <w:rFonts w:ascii="Calibri" w:hAnsi="Calibri" w:cs="Calibri"/>
+        </w:rPr>
+        <w:t>__</w:t>
+      </w:r>
+      <w:proofErr w:type="gramStart"/>
+      <w:r>
+        <w:rPr>
+          <w:rFonts w:ascii="Calibri" w:hAnsi="Calibri" w:cs="Calibri"/>
+        </w:rPr>
+        <w:t xml:space="preserve">_  </w:t>
+      </w:r>
       <w:proofErr w:type="spellStart"/>
       <w:r>
         <w:rPr>
           <w:rFonts w:ascii="Calibri" w:hAnsi="Calibri" w:cs="Calibri"/>
         </w:rPr>
-        <w:t>GitterDone</w:t>
+        <w:t>MyValet</w:t>
       </w:r>
       <w:proofErr w:type="spellEnd"/>
+      <w:proofErr w:type="gramEnd"/>
     </w:p>
     <w:p>
       <w:pPr>
-        <w:pStyle w:val="ListParagraph"/>
-        <w:numPr>
-          <w:ilvl w:val="1"/>
-          <w:numId w:val="2"/>
-        </w:numPr>
         <w:spacing w:after="0" w:line="360" w:lineRule="auto"/>
-        <w:rPr>
-          <w:rFonts w:ascii="Calibri" w:hAnsi="Calibri" w:cs="Calibri"/>
-        </w:rPr>
-      </w:pPr>
+        <w:ind w:left="1080"/>
+        <w:rPr>
+          <w:rFonts w:ascii="Calibri" w:hAnsi="Calibri" w:cs="Calibri"/>
+        </w:rPr>
+      </w:pPr>
+      <w:r>
+        <w:rPr>
+          <w:rFonts w:ascii="Calibri" w:hAnsi="Calibri" w:cs="Calibri"/>
+        </w:rPr>
+        <w:t>__</w:t>
+      </w:r>
+      <w:proofErr w:type="gramStart"/>
+      <w:r>
+        <w:rPr>
+          <w:rFonts w:ascii="Calibri" w:hAnsi="Calibri" w:cs="Calibri"/>
+        </w:rPr>
+        <w:t xml:space="preserve">_  </w:t>
+      </w:r>
       <w:proofErr w:type="spellStart"/>
       <w:r>
         <w:rPr>
           <w:rFonts w:ascii="Calibri" w:hAnsi="Calibri" w:cs="Calibri"/>
         </w:rPr>
-        <w:t>ZapGenie</w:t>
+        <w:t>HubrBub</w:t>
       </w:r>
       <w:proofErr w:type="spellEnd"/>
+      <w:proofErr w:type="gramEnd"/>
     </w:p>
     <w:p>
       <w:pPr>
-        <w:pStyle w:val="ListParagraph"/>
-        <w:numPr>
-          <w:ilvl w:val="1"/>
-          <w:numId w:val="2"/>
-        </w:numPr>
         <w:spacing w:after="0" w:line="360" w:lineRule="auto"/>
-        <w:rPr>
-          <w:rFonts w:ascii="Calibri" w:hAnsi="Calibri" w:cs="Calibri"/>
-        </w:rPr>
-      </w:pPr>
+        <w:ind w:left="1080"/>
+        <w:rPr>
+          <w:rFonts w:ascii="Calibri" w:hAnsi="Calibri" w:cs="Calibri"/>
+        </w:rPr>
+      </w:pPr>
+      <w:r>
+        <w:rPr>
+          <w:rFonts w:ascii="Calibri" w:hAnsi="Calibri" w:cs="Calibri"/>
+        </w:rPr>
+        <w:t>__</w:t>
+      </w:r>
+      <w:proofErr w:type="gramStart"/>
+      <w:r>
+        <w:rPr>
+          <w:rFonts w:ascii="Calibri" w:hAnsi="Calibri" w:cs="Calibri"/>
+        </w:rPr>
+        <w:t xml:space="preserve">_  </w:t>
+      </w:r>
       <w:proofErr w:type="spellStart"/>
       <w:r>
         <w:rPr>
           <w:rFonts w:ascii="Calibri" w:hAnsi="Calibri" w:cs="Calibri"/>
         </w:rPr>
-        <w:t>HoneyDoList</w:t>
+        <w:t>HoneyToDo</w:t>
       </w:r>
       <w:proofErr w:type="spellEnd"/>
-      <w:r>
-        <w:rPr>
-          <w:rFonts w:ascii="Calibri" w:hAnsi="Calibri" w:cs="Calibri"/>
-        </w:rPr>
-        <w:t xml:space="preserve"> </w:t>
-      </w:r>
+      <w:proofErr w:type="gramEnd"/>
     </w:p>
     <w:p>
       <w:pPr>
-        <w:pStyle w:val="ListParagraph"/>
-        <w:numPr>
-          <w:ilvl w:val="1"/>
-          <w:numId w:val="2"/>
-        </w:numPr>
         <w:spacing w:after="0" w:line="360" w:lineRule="auto"/>
-        <w:rPr>
-          <w:rFonts w:ascii="Calibri" w:hAnsi="Calibri" w:cs="Calibri"/>
-        </w:rPr>
-      </w:pPr>
+        <w:ind w:left="1080"/>
+        <w:rPr>
+          <w:rFonts w:ascii="Calibri" w:hAnsi="Calibri" w:cs="Calibri"/>
+        </w:rPr>
+      </w:pPr>
+      <w:r>
+        <w:rPr>
+          <w:rFonts w:ascii="Calibri" w:hAnsi="Calibri" w:cs="Calibri"/>
+        </w:rPr>
+        <w:t>__</w:t>
+      </w:r>
+      <w:proofErr w:type="gramStart"/>
+      <w:r>
+        <w:rPr>
+          <w:rFonts w:ascii="Calibri" w:hAnsi="Calibri" w:cs="Calibri"/>
+        </w:rPr>
+        <w:t xml:space="preserve">_  </w:t>
+      </w:r>
       <w:proofErr w:type="spellStart"/>
       <w:r>
         <w:rPr>
           <w:rFonts w:ascii="Calibri" w:hAnsi="Calibri" w:cs="Calibri"/>
         </w:rPr>
-        <w:t>ZapNinja</w:t>
+        <w:t>ZapGenie</w:t>
       </w:r>
       <w:proofErr w:type="spellEnd"/>
+      <w:proofErr w:type="gramEnd"/>
     </w:p>
     <w:p>
       <w:pPr>
-        <w:pStyle w:val="ListParagraph"/>
-        <w:numPr>
-          <w:ilvl w:val="1"/>
-          <w:numId w:val="2"/>
-        </w:numPr>
         <w:spacing w:after="0" w:line="360" w:lineRule="auto"/>
-        <w:rPr>
-          <w:rFonts w:ascii="Calibri" w:hAnsi="Calibri" w:cs="Calibri"/>
-        </w:rPr>
-      </w:pPr>
+        <w:ind w:left="1080"/>
+        <w:rPr>
+          <w:rFonts w:ascii="Calibri" w:hAnsi="Calibri" w:cs="Calibri"/>
+        </w:rPr>
+      </w:pPr>
+      <w:r>
+        <w:rPr>
+          <w:rFonts w:ascii="Calibri" w:hAnsi="Calibri" w:cs="Calibri"/>
+        </w:rPr>
+        <w:t>__</w:t>
+      </w:r>
+      <w:proofErr w:type="gramStart"/>
+      <w:r>
+        <w:rPr>
+          <w:rFonts w:ascii="Calibri" w:hAnsi="Calibri" w:cs="Calibri"/>
+        </w:rPr>
+        <w:t xml:space="preserve">_  </w:t>
+      </w:r>
       <w:proofErr w:type="spellStart"/>
       <w:r>
         <w:rPr>
           <w:rFonts w:ascii="Calibri" w:hAnsi="Calibri" w:cs="Calibri"/>
         </w:rPr>
-        <w:t>HoneyToDo</w:t>
+        <w:t>SmartPlannr</w:t>
       </w:r>
       <w:proofErr w:type="spellEnd"/>
+      <w:proofErr w:type="gramEnd"/>
     </w:p>
     <w:p>
       <w:pPr>
-        <w:pStyle w:val="ListParagraph"/>
-        <w:numPr>
-          <w:ilvl w:val="1"/>
-          <w:numId w:val="2"/>
-        </w:numPr>
         <w:spacing w:after="0" w:line="360" w:lineRule="auto"/>
-        <w:rPr>
-          <w:rFonts w:ascii="Calibri" w:hAnsi="Calibri" w:cs="Calibri"/>
-        </w:rPr>
-      </w:pPr>
+        <w:ind w:left="1080"/>
+        <w:rPr>
+          <w:rFonts w:ascii="Calibri" w:hAnsi="Calibri" w:cs="Calibri"/>
+        </w:rPr>
+      </w:pPr>
+      <w:r>
+        <w:rPr>
+          <w:rFonts w:ascii="Calibri" w:hAnsi="Calibri" w:cs="Calibri"/>
+        </w:rPr>
+        <w:t>__</w:t>
+      </w:r>
+      <w:proofErr w:type="gramStart"/>
+      <w:r>
+        <w:rPr>
+          <w:rFonts w:ascii="Calibri" w:hAnsi="Calibri" w:cs="Calibri"/>
+        </w:rPr>
+        <w:t xml:space="preserve">_  </w:t>
+      </w:r>
       <w:proofErr w:type="spellStart"/>
       <w:r>
         <w:rPr>
           <w:rFonts w:ascii="Calibri" w:hAnsi="Calibri" w:cs="Calibri"/>
         </w:rPr>
-        <w:t>ZapChap</w:t>
+        <w:t>TaskStore</w:t>
       </w:r>
       <w:proofErr w:type="spellEnd"/>
+      <w:proofErr w:type="gramEnd"/>
     </w:p>
     <w:p>
       <w:pPr>
-        <w:pStyle w:val="ListParagraph"/>
-        <w:numPr>
-          <w:ilvl w:val="1"/>
-          <w:numId w:val="2"/>
-        </w:numPr>
         <w:spacing w:after="0" w:line="360" w:lineRule="auto"/>
-        <w:rPr>
-          <w:rFonts w:ascii="Calibri" w:hAnsi="Calibri" w:cs="Calibri"/>
-        </w:rPr>
-      </w:pPr>
+        <w:ind w:left="1080"/>
+        <w:rPr>
+          <w:rFonts w:ascii="Calibri" w:hAnsi="Calibri" w:cs="Calibri"/>
+        </w:rPr>
+      </w:pPr>
+      <w:r>
+        <w:rPr>
+          <w:rFonts w:ascii="Calibri" w:hAnsi="Calibri" w:cs="Calibri"/>
+        </w:rPr>
+        <w:t>__</w:t>
+      </w:r>
+      <w:proofErr w:type="gramStart"/>
+      <w:r>
+        <w:rPr>
+          <w:rFonts w:ascii="Calibri" w:hAnsi="Calibri" w:cs="Calibri"/>
+        </w:rPr>
+        <w:t xml:space="preserve">_  </w:t>
+      </w:r>
       <w:proofErr w:type="spellStart"/>
       <w:r>
         <w:rPr>
@@ -3420,6 +3564,7 @@
         <w:t>ZapList</w:t>
       </w:r>
       <w:proofErr w:type="spellEnd"/>
+      <w:proofErr w:type="gramEnd"/>
     </w:p>
     <w:p>
       <w:pPr>
@@ -3602,7 +3747,23 @@
           <w:rFonts w:ascii="Calibri" w:hAnsi="Calibri" w:cs="Calibri"/>
           <w:sz w:val="24"/>
         </w:rPr>
-        <w:t>What were your top three takeaways from the presentation?</w:t>
+        <w:t xml:space="preserve">What were your top three </w:t>
+      </w:r>
+      <w:bookmarkStart w:id="0" w:name="_GoBack"/>
+      <w:r>
+        <w:rPr>
+          <w:rFonts w:ascii="Calibri" w:hAnsi="Calibri" w:cs="Calibri"/>
+          <w:sz w:val="24"/>
+        </w:rPr>
+        <w:t xml:space="preserve">takeaways </w:t>
+      </w:r>
+      <w:bookmarkEnd w:id="0"/>
+      <w:r>
+        <w:rPr>
+          <w:rFonts w:ascii="Calibri" w:hAnsi="Calibri" w:cs="Calibri"/>
+          <w:sz w:val="24"/>
+        </w:rPr>
+        <w:t>from the presentation?</w:t>
       </w:r>
     </w:p>
     <w:p>
@@ -4689,8 +4850,6 @@
           <w:sz w:val="28"/>
         </w:rPr>
       </w:pPr>
-      <w:bookmarkStart w:id="0" w:name="_GoBack"/>
-      <w:bookmarkEnd w:id="0"/>
       <w:r>
         <w:rPr>
           <w:noProof/>
@@ -6400,8 +6559,9 @@
     <w:panose1 w:val="020B0604030504040204"/>
     <w:charset w:val="00"/>
     <w:family w:val="swiss"/>
+    <w:notTrueType/>
     <w:pitch w:val="variable"/>
-    <w:sig w:usb0="E1002EFF" w:usb1="C000605B" w:usb2="00000029" w:usb3="00000000" w:csb0="000101FF" w:csb1="00000000"/>
+    <w:sig w:usb0="00000003" w:usb1="00000000" w:usb2="00000000" w:usb3="00000000" w:csb0="00000001" w:csb1="00000000"/>
   </w:font>
   <w:font w:name="Cambria">
     <w:panose1 w:val="02040503050406030204"/>
@@ -6430,6 +6590,7 @@
     <w:rsid w:val="00315965"/>
     <w:rsid w:val="00696A79"/>
     <w:rsid w:val="007A43D9"/>
+    <w:rsid w:val="009C27FE"/>
     <w:rsid w:val="00C66B64"/>
   </w:rsids>
   <m:mathPr>
@@ -7137,7 +7298,7 @@
 </file>
 
 <file path=customXml/itemProps1.xml><?xml version="1.0" encoding="utf-8"?>
-<ds:datastoreItem xmlns:ds="http://schemas.openxmlformats.org/officeDocument/2006/customXml" ds:itemID="{98477C23-B5A0-43A4-BD9B-C9D2DC8C8B2C}">
+<ds:datastoreItem xmlns:ds="http://schemas.openxmlformats.org/officeDocument/2006/customXml" ds:itemID="{10F782C0-9510-4FCC-8778-B1A49762F6EF}">
   <ds:schemaRefs>
     <ds:schemaRef ds:uri="http://schemas.openxmlformats.org/officeDocument/2006/bibliography"/>
   </ds:schemaRefs>

</xml_diff>

<commit_message>
final changes to questionnaires and video script
</commit_message>
<xml_diff>
--- a/Docs/vision/Questionnaires/FocusGroup - Product & Branding.docx
+++ b/Docs/vision/Questionnaires/FocusGroup - Product & Branding.docx
@@ -90,12 +90,12 @@
               <wp:anchor distT="0" distB="0" distL="114300" distR="114300" simplePos="0" relativeHeight="251711488" behindDoc="0" locked="0" layoutInCell="1" allowOverlap="1" wp14:anchorId="5A767259" wp14:editId="0D0D98C0">
                 <wp:simplePos x="0" y="0"/>
                 <wp:positionH relativeFrom="column">
-                  <wp:posOffset>557719</wp:posOffset>
+                  <wp:posOffset>562610</wp:posOffset>
                 </wp:positionH>
                 <wp:positionV relativeFrom="paragraph">
-                  <wp:posOffset>192500</wp:posOffset>
+                  <wp:posOffset>192405</wp:posOffset>
                 </wp:positionV>
-                <wp:extent cx="5436114" cy="0"/>
+                <wp:extent cx="5435600" cy="0"/>
                 <wp:effectExtent l="0" t="0" r="12700" b="19050"/>
                 <wp:wrapNone/>
                 <wp:docPr id="52" name="Straight Connector 52"/>
@@ -107,7 +107,7 @@
                       <wps:spPr>
                         <a:xfrm>
                           <a:off x="0" y="0"/>
-                          <a:ext cx="5436114" cy="0"/>
+                          <a:ext cx="5435600" cy="0"/>
                         </a:xfrm>
                         <a:prstGeom prst="line">
                           <a:avLst/>
@@ -144,7 +144,7 @@
           </mc:Choice>
           <mc:Fallback>
             <w:pict>
-              <v:line id="Straight Connector 52" o:spid="_x0000_s1026" style="position:absolute;z-index:251711488;visibility:visible;mso-wrap-style:square;mso-width-percent:0;mso-wrap-distance-left:9pt;mso-wrap-distance-top:0;mso-wrap-distance-right:9pt;mso-wrap-distance-bottom:0;mso-position-horizontal:absolute;mso-position-horizontal-relative:text;mso-position-vertical:absolute;mso-position-vertical-relative:text;mso-width-percent:0;mso-width-relative:margin" from="43.9pt,15.15pt" to="471.95pt,15.15pt" o:gfxdata="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" strokecolor="black [3213]"/>
+              <v:line id="Straight Connector 52" o:spid="_x0000_s1026" style="position:absolute;z-index:251711488;visibility:visible;mso-wrap-style:square;mso-width-percent:0;mso-wrap-distance-left:9pt;mso-wrap-distance-top:0;mso-wrap-distance-right:9pt;mso-wrap-distance-bottom:0;mso-position-horizontal:absolute;mso-position-horizontal-relative:text;mso-position-vertical:absolute;mso-position-vertical-relative:text;mso-width-percent:0;mso-width-relative:margin" from="44.3pt,15.15pt" to="472.3pt,15.15pt" o:gfxdata="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" strokecolor="black [3213]"/>
             </w:pict>
           </mc:Fallback>
         </mc:AlternateContent>
@@ -738,10 +738,10 @@
               <wp:anchor distT="0" distB="0" distL="114300" distR="114300" simplePos="0" relativeHeight="251664384" behindDoc="0" locked="0" layoutInCell="1" allowOverlap="1" wp14:anchorId="29774D76" wp14:editId="60E38407">
                 <wp:simplePos x="0" y="0"/>
                 <wp:positionH relativeFrom="column">
-                  <wp:posOffset>922283</wp:posOffset>
+                  <wp:posOffset>929640</wp:posOffset>
                 </wp:positionH>
                 <wp:positionV relativeFrom="paragraph">
-                  <wp:posOffset>168363</wp:posOffset>
+                  <wp:posOffset>168275</wp:posOffset>
                 </wp:positionV>
                 <wp:extent cx="5068570" cy="0"/>
                 <wp:effectExtent l="0" t="0" r="17780" b="19050"/>
@@ -792,7 +792,7 @@
           </mc:Choice>
           <mc:Fallback>
             <w:pict>
-              <v:line id="Straight Connector 12" o:spid="_x0000_s1026" style="position:absolute;z-index:251664384;visibility:visible;mso-wrap-style:square;mso-width-percent:0;mso-wrap-distance-left:9pt;mso-wrap-distance-top:0;mso-wrap-distance-right:9pt;mso-wrap-distance-bottom:0;mso-position-horizontal:absolute;mso-position-horizontal-relative:text;mso-position-vertical:absolute;mso-position-vertical-relative:text;mso-width-percent:0;mso-width-relative:margin" from="72.6pt,13.25pt" to="471.7pt,13.25pt" o:gfxdata="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" strokecolor="black [3213]"/>
+              <v:line id="Straight Connector 12" o:spid="_x0000_s1026" style="position:absolute;z-index:251664384;visibility:visible;mso-wrap-style:square;mso-width-percent:0;mso-wrap-distance-left:9pt;mso-wrap-distance-top:0;mso-wrap-distance-right:9pt;mso-wrap-distance-bottom:0;mso-position-horizontal:absolute;mso-position-horizontal-relative:text;mso-position-vertical:absolute;mso-position-vertical-relative:text;mso-width-percent:0;mso-width-relative:margin" from="73.2pt,13.25pt" to="472.3pt,13.25pt" o:gfxdata="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" strokecolor="black [3213]"/>
             </w:pict>
           </mc:Fallback>
         </mc:AlternateContent>
@@ -827,10 +827,10 @@
               <wp:anchor distT="0" distB="0" distL="114300" distR="114300" simplePos="0" relativeHeight="251666432" behindDoc="0" locked="0" layoutInCell="1" allowOverlap="1" wp14:anchorId="134CEA6B" wp14:editId="08C9D79A">
                 <wp:simplePos x="0" y="0"/>
                 <wp:positionH relativeFrom="column">
-                  <wp:posOffset>922283</wp:posOffset>
+                  <wp:posOffset>929640</wp:posOffset>
                 </wp:positionH>
                 <wp:positionV relativeFrom="paragraph">
-                  <wp:posOffset>161334</wp:posOffset>
+                  <wp:posOffset>161290</wp:posOffset>
                 </wp:positionV>
                 <wp:extent cx="5068570" cy="0"/>
                 <wp:effectExtent l="0" t="0" r="17780" b="19050"/>
@@ -881,7 +881,7 @@
           </mc:Choice>
           <mc:Fallback>
             <w:pict>
-              <v:line id="Straight Connector 13" o:spid="_x0000_s1026" style="position:absolute;z-index:251666432;visibility:visible;mso-wrap-style:square;mso-width-percent:0;mso-wrap-distance-left:9pt;mso-wrap-distance-top:0;mso-wrap-distance-right:9pt;mso-wrap-distance-bottom:0;mso-position-horizontal:absolute;mso-position-horizontal-relative:text;mso-position-vertical:absolute;mso-position-vertical-relative:text;mso-width-percent:0;mso-width-relative:margin" from="72.6pt,12.7pt" to="471.7pt,12.7pt" o:gfxdata="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" strokecolor="black [3213]"/>
+              <v:line id="Straight Connector 13" o:spid="_x0000_s1026" style="position:absolute;z-index:251666432;visibility:visible;mso-wrap-style:square;mso-width-percent:0;mso-wrap-distance-left:9pt;mso-wrap-distance-top:0;mso-wrap-distance-right:9pt;mso-wrap-distance-bottom:0;mso-position-horizontal:absolute;mso-position-horizontal-relative:text;mso-position-vertical:absolute;mso-position-vertical-relative:text;mso-width-percent:0;mso-width-relative:margin" from="73.2pt,12.7pt" to="472.3pt,12.7pt" o:gfxdata="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" strokecolor="black [3213]"/>
             </w:pict>
           </mc:Fallback>
         </mc:AlternateContent>
@@ -916,10 +916,10 @@
               <wp:anchor distT="0" distB="0" distL="114300" distR="114300" simplePos="0" relativeHeight="251668480" behindDoc="0" locked="0" layoutInCell="1" allowOverlap="1" wp14:anchorId="4260E26C" wp14:editId="19DB1AE9">
                 <wp:simplePos x="0" y="0"/>
                 <wp:positionH relativeFrom="column">
-                  <wp:posOffset>922283</wp:posOffset>
+                  <wp:posOffset>929640</wp:posOffset>
                 </wp:positionH>
                 <wp:positionV relativeFrom="paragraph">
-                  <wp:posOffset>146422</wp:posOffset>
+                  <wp:posOffset>146050</wp:posOffset>
                 </wp:positionV>
                 <wp:extent cx="5068570" cy="0"/>
                 <wp:effectExtent l="0" t="0" r="17780" b="19050"/>
@@ -970,7 +970,7 @@
           </mc:Choice>
           <mc:Fallback>
             <w:pict>
-              <v:line id="Straight Connector 14" o:spid="_x0000_s1026" style="position:absolute;z-index:251668480;visibility:visible;mso-wrap-style:square;mso-width-percent:0;mso-wrap-distance-left:9pt;mso-wrap-distance-top:0;mso-wrap-distance-right:9pt;mso-wrap-distance-bottom:0;mso-position-horizontal:absolute;mso-position-horizontal-relative:text;mso-position-vertical:absolute;mso-position-vertical-relative:text;mso-width-percent:0;mso-width-relative:margin" from="72.6pt,11.55pt" to="471.7pt,11.55pt" o:gfxdata="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" strokecolor="black [3213]"/>
+              <v:line id="Straight Connector 14" o:spid="_x0000_s1026" style="position:absolute;z-index:251668480;visibility:visible;mso-wrap-style:square;mso-width-percent:0;mso-wrap-distance-left:9pt;mso-wrap-distance-top:0;mso-wrap-distance-right:9pt;mso-wrap-distance-bottom:0;mso-position-horizontal:absolute;mso-position-horizontal-relative:text;mso-position-vertical:absolute;mso-position-vertical-relative:text;mso-width-percent:0;mso-width-relative:margin" from="73.2pt,11.5pt" to="472.3pt,11.5pt" o:gfxdata="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" strokecolor="black [3213]"/>
             </w:pict>
           </mc:Fallback>
         </mc:AlternateContent>
@@ -983,17 +983,31 @@
           <w:ilvl w:val="0"/>
           <w:numId w:val="1"/>
         </w:numPr>
-        <w:spacing w:after="0" w:line="360" w:lineRule="auto"/>
-        <w:rPr>
-          <w:rFonts w:ascii="Calibri" w:hAnsi="Calibri" w:cs="Calibri"/>
-        </w:rPr>
-      </w:pPr>
-      <w:r>
-        <w:rPr>
-          <w:rFonts w:ascii="Calibri" w:hAnsi="Calibri" w:cs="Calibri"/>
-          <w:sz w:val="24"/>
-        </w:rPr>
-        <w:t xml:space="preserve">If this product was available today, what would compel you to start using it immediately? </w:t>
+        <w:spacing w:after="0" w:line="240" w:lineRule="auto"/>
+        <w:rPr>
+          <w:rFonts w:ascii="Calibri" w:hAnsi="Calibri" w:cs="Calibri"/>
+        </w:rPr>
+      </w:pPr>
+      <w:r>
+        <w:rPr>
+          <w:rFonts w:ascii="Calibri" w:hAnsi="Calibri" w:cs="Calibri"/>
+          <w:sz w:val="24"/>
+        </w:rPr>
+        <w:t xml:space="preserve">If this product was available today, what would compel you to start using it </w:t>
+      </w:r>
+      <w:r>
+        <w:rPr>
+          <w:rFonts w:ascii="Calibri" w:hAnsi="Calibri" w:cs="Calibri"/>
+          <w:sz w:val="24"/>
+        </w:rPr>
+        <w:t>i</w:t>
+      </w:r>
+      <w:r>
+        <w:rPr>
+          <w:rFonts w:ascii="Calibri" w:hAnsi="Calibri" w:cs="Calibri"/>
+          <w:sz w:val="24"/>
+        </w:rPr>
+        <w:t xml:space="preserve">mmediately? </w:t>
       </w:r>
     </w:p>
     <w:p>
@@ -1004,13 +1018,6 @@
           <w:rFonts w:ascii="Calibri" w:hAnsi="Calibri" w:cs="Calibri"/>
         </w:rPr>
       </w:pPr>
-      <w:r>
-        <w:rPr>
-          <w:rFonts w:ascii="Calibri" w:hAnsi="Calibri" w:cs="Calibri"/>
-          <w:noProof/>
-        </w:rPr>
-        <w:t xml:space="preserve"> </w:t>
-      </w:r>
       <w:r>
         <w:rPr>
           <w:rFonts w:ascii="Calibri" w:hAnsi="Calibri" w:cs="Calibri"/>
@@ -1019,13 +1026,13 @@
         <mc:AlternateContent>
           <mc:Choice Requires="wps">
             <w:drawing>
-              <wp:anchor distT="0" distB="0" distL="114300" distR="114300" simplePos="0" relativeHeight="251672576" behindDoc="0" locked="0" layoutInCell="1" allowOverlap="1" wp14:anchorId="3AEEFAE3" wp14:editId="7D1BACDB">
+              <wp:anchor distT="0" distB="0" distL="114300" distR="114300" simplePos="0" relativeHeight="251672576" behindDoc="0" locked="0" layoutInCell="1" allowOverlap="1" wp14:anchorId="2389DD08" wp14:editId="7AF137C5">
                 <wp:simplePos x="0" y="0"/>
                 <wp:positionH relativeFrom="column">
-                  <wp:posOffset>461382</wp:posOffset>
+                  <wp:posOffset>464820</wp:posOffset>
                 </wp:positionH>
                 <wp:positionV relativeFrom="paragraph">
-                  <wp:posOffset>352425</wp:posOffset>
+                  <wp:posOffset>403225</wp:posOffset>
                 </wp:positionV>
                 <wp:extent cx="5533390" cy="0"/>
                 <wp:effectExtent l="0" t="0" r="10160" b="19050"/>
@@ -1079,7 +1086,7 @@
           </mc:Choice>
           <mc:Fallback>
             <w:pict>
-              <v:line id="Straight Connector 16" o:spid="_x0000_s1026" style="position:absolute;z-index:251672576;visibility:visible;mso-wrap-style:square;mso-width-percent:0;mso-height-percent:0;mso-wrap-distance-left:9pt;mso-wrap-distance-top:0;mso-wrap-distance-right:9pt;mso-wrap-distance-bottom:0;mso-position-horizontal:absolute;mso-position-horizontal-relative:text;mso-position-vertical:absolute;mso-position-vertical-relative:text;mso-width-percent:0;mso-height-percent:0;mso-width-relative:margin;mso-height-relative:margin" from="36.35pt,27.75pt" to="472.05pt,27.75pt" o:gfxdata="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" strokecolor="black [3213]"/>
+              <v:line id="Straight Connector 16" o:spid="_x0000_s1026" style="position:absolute;z-index:251672576;visibility:visible;mso-wrap-style:square;mso-width-percent:0;mso-height-percent:0;mso-wrap-distance-left:9pt;mso-wrap-distance-top:0;mso-wrap-distance-right:9pt;mso-wrap-distance-bottom:0;mso-position-horizontal:absolute;mso-position-horizontal-relative:text;mso-position-vertical:absolute;mso-position-vertical-relative:text;mso-width-percent:0;mso-height-percent:0;mso-width-relative:margin;mso-height-relative:margin" from="36.6pt,31.75pt" to="472.3pt,31.75pt" o:gfxdata="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" strokecolor="black [3213]"/>
             </w:pict>
           </mc:Fallback>
         </mc:AlternateContent>
@@ -1087,26 +1094,20 @@
       <w:r>
         <w:rPr>
           <w:rFonts w:ascii="Calibri" w:hAnsi="Calibri" w:cs="Calibri"/>
-        </w:rPr>
-        <w:br/>
-      </w:r>
-      <w:r>
-        <w:rPr>
-          <w:rFonts w:ascii="Calibri" w:hAnsi="Calibri" w:cs="Calibri"/>
           <w:noProof/>
         </w:rPr>
         <mc:AlternateContent>
           <mc:Choice Requires="wps">
             <w:drawing>
-              <wp:anchor distT="0" distB="0" distL="114300" distR="114300" simplePos="0" relativeHeight="251670528" behindDoc="0" locked="0" layoutInCell="1" allowOverlap="1" wp14:anchorId="29C337F5" wp14:editId="41468925">
+              <wp:anchor distT="0" distB="0" distL="114300" distR="114300" simplePos="0" relativeHeight="251670528" behindDoc="0" locked="0" layoutInCell="1" allowOverlap="1" wp14:anchorId="149A45D4" wp14:editId="7D75995F">
                 <wp:simplePos x="0" y="0"/>
                 <wp:positionH relativeFrom="column">
-                  <wp:posOffset>457200</wp:posOffset>
+                  <wp:posOffset>464820</wp:posOffset>
                 </wp:positionH>
                 <wp:positionV relativeFrom="paragraph">
-                  <wp:posOffset>139941</wp:posOffset>
+                  <wp:posOffset>190500</wp:posOffset>
                 </wp:positionV>
-                <wp:extent cx="5533653" cy="0"/>
+                <wp:extent cx="5533390" cy="0"/>
                 <wp:effectExtent l="0" t="0" r="10160" b="19050"/>
                 <wp:wrapNone/>
                 <wp:docPr id="15" name="Straight Connector 15"/>
@@ -1118,7 +1119,7 @@
                       <wps:spPr>
                         <a:xfrm>
                           <a:off x="0" y="0"/>
-                          <a:ext cx="5533653" cy="0"/>
+                          <a:ext cx="5533390" cy="0"/>
                         </a:xfrm>
                         <a:prstGeom prst="line">
                           <a:avLst/>
@@ -1158,10 +1159,23 @@
           </mc:Choice>
           <mc:Fallback>
             <w:pict>
-              <v:line id="Straight Connector 15" o:spid="_x0000_s1026" style="position:absolute;z-index:251670528;visibility:visible;mso-wrap-style:square;mso-width-percent:0;mso-height-percent:0;mso-wrap-distance-left:9pt;mso-wrap-distance-top:0;mso-wrap-distance-right:9pt;mso-wrap-distance-bottom:0;mso-position-horizontal:absolute;mso-position-horizontal-relative:text;mso-position-vertical:absolute;mso-position-vertical-relative:text;mso-width-percent:0;mso-height-percent:0;mso-width-relative:margin;mso-height-relative:margin" from="36pt,11pt" to="471.7pt,11pt" o:gfxdata="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" strokecolor="black [3213]"/>
+              <v:line id="Straight Connector 15" o:spid="_x0000_s1026" style="position:absolute;z-index:251670528;visibility:visible;mso-wrap-style:square;mso-width-percent:0;mso-height-percent:0;mso-wrap-distance-left:9pt;mso-wrap-distance-top:0;mso-wrap-distance-right:9pt;mso-wrap-distance-bottom:0;mso-position-horizontal:absolute;mso-position-horizontal-relative:text;mso-position-vertical:absolute;mso-position-vertical-relative:text;mso-width-percent:0;mso-height-percent:0;mso-width-relative:margin;mso-height-relative:margin" from="36.6pt,15pt" to="472.3pt,15pt" o:gfxdata="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" strokecolor="black [3213]"/>
             </w:pict>
           </mc:Fallback>
         </mc:AlternateContent>
+      </w:r>
+      <w:r>
+        <w:rPr>
+          <w:rFonts w:ascii="Calibri" w:hAnsi="Calibri" w:cs="Calibri"/>
+          <w:noProof/>
+        </w:rPr>
+        <w:t xml:space="preserve"> </w:t>
+      </w:r>
+      <w:r>
+        <w:rPr>
+          <w:rFonts w:ascii="Calibri" w:hAnsi="Calibri" w:cs="Calibri"/>
+        </w:rPr>
+        <w:br/>
       </w:r>
     </w:p>
     <w:p>
@@ -1217,7 +1231,7 @@
               <wp:anchor distT="0" distB="0" distL="114300" distR="114300" simplePos="0" relativeHeight="251674624" behindDoc="0" locked="0" layoutInCell="1" allowOverlap="1" wp14:anchorId="115CFBB9" wp14:editId="3731ACB1">
                 <wp:simplePos x="0" y="0"/>
                 <wp:positionH relativeFrom="column">
-                  <wp:posOffset>459740</wp:posOffset>
+                  <wp:posOffset>464820</wp:posOffset>
                 </wp:positionH>
                 <wp:positionV relativeFrom="paragraph">
                   <wp:posOffset>138430</wp:posOffset>
@@ -1274,7 +1288,7 @@
           </mc:Choice>
           <mc:Fallback>
             <w:pict>
-              <v:line id="Straight Connector 19" o:spid="_x0000_s1026" style="position:absolute;z-index:251674624;visibility:visible;mso-wrap-style:square;mso-width-percent:0;mso-height-percent:0;mso-wrap-distance-left:9pt;mso-wrap-distance-top:0;mso-wrap-distance-right:9pt;mso-wrap-distance-bottom:0;mso-position-horizontal:absolute;mso-position-horizontal-relative:text;mso-position-vertical:absolute;mso-position-vertical-relative:text;mso-width-percent:0;mso-height-percent:0;mso-width-relative:margin;mso-height-relative:margin" from="36.2pt,10.9pt" to="471.9pt,10.9pt" o:gfxdata="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" strokecolor="black [3213]"/>
+              <v:line id="Straight Connector 19" o:spid="_x0000_s1026" style="position:absolute;z-index:251674624;visibility:visible;mso-wrap-style:square;mso-width-percent:0;mso-height-percent:0;mso-wrap-distance-left:9pt;mso-wrap-distance-top:0;mso-wrap-distance-right:9pt;mso-wrap-distance-bottom:0;mso-position-horizontal:absolute;mso-position-horizontal-relative:text;mso-position-vertical:absolute;mso-position-vertical-relative:text;mso-width-percent:0;mso-height-percent:0;mso-width-relative:margin;mso-height-relative:margin" from="36.6pt,10.9pt" to="472.3pt,10.9pt" o:gfxdata="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" strokecolor="black [3213]"/>
             </w:pict>
           </mc:Fallback>
         </mc:AlternateContent>
@@ -1290,7 +1304,7 @@
               <wp:anchor distT="0" distB="0" distL="114300" distR="114300" simplePos="0" relativeHeight="251675648" behindDoc="0" locked="0" layoutInCell="1" allowOverlap="1" wp14:anchorId="07BADCE5" wp14:editId="26B8E175">
                 <wp:simplePos x="0" y="0"/>
                 <wp:positionH relativeFrom="column">
-                  <wp:posOffset>463922</wp:posOffset>
+                  <wp:posOffset>464820</wp:posOffset>
                 </wp:positionH>
                 <wp:positionV relativeFrom="paragraph">
                   <wp:posOffset>351155</wp:posOffset>
@@ -1347,7 +1361,7 @@
           </mc:Choice>
           <mc:Fallback>
             <w:pict>
-              <v:line id="Straight Connector 20" o:spid="_x0000_s1026" style="position:absolute;z-index:251675648;visibility:visible;mso-wrap-style:square;mso-width-percent:0;mso-height-percent:0;mso-wrap-distance-left:9pt;mso-wrap-distance-top:0;mso-wrap-distance-right:9pt;mso-wrap-distance-bottom:0;mso-position-horizontal:absolute;mso-position-horizontal-relative:text;mso-position-vertical:absolute;mso-position-vertical-relative:text;mso-width-percent:0;mso-height-percent:0;mso-width-relative:margin;mso-height-relative:margin" from="36.55pt,27.65pt" to="472.25pt,27.65pt" o:gfxdata="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" strokecolor="black [3213]"/>
+              <v:line id="Straight Connector 20" o:spid="_x0000_s1026" style="position:absolute;z-index:251675648;visibility:visible;mso-wrap-style:square;mso-width-percent:0;mso-height-percent:0;mso-wrap-distance-left:9pt;mso-wrap-distance-top:0;mso-wrap-distance-right:9pt;mso-wrap-distance-bottom:0;mso-position-horizontal:absolute;mso-position-horizontal-relative:text;mso-position-vertical:absolute;mso-position-vertical-relative:text;mso-width-percent:0;mso-height-percent:0;mso-width-relative:margin;mso-height-relative:margin" from="36.6pt,27.65pt" to="472.3pt,27.65pt" o:gfxdata="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" strokecolor="black [3213]"/>
             </w:pict>
           </mc:Fallback>
         </mc:AlternateContent>
@@ -1398,10 +1412,10 @@
               <wp:anchor distT="0" distB="0" distL="114300" distR="114300" simplePos="0" relativeHeight="251677696" behindDoc="0" locked="0" layoutInCell="1" allowOverlap="1" wp14:anchorId="1DAE1C0C" wp14:editId="3B76CA55">
                 <wp:simplePos x="0" y="0"/>
                 <wp:positionH relativeFrom="column">
-                  <wp:posOffset>461010</wp:posOffset>
+                  <wp:posOffset>464820</wp:posOffset>
                 </wp:positionH>
                 <wp:positionV relativeFrom="paragraph">
-                  <wp:posOffset>129168</wp:posOffset>
+                  <wp:posOffset>128905</wp:posOffset>
                 </wp:positionV>
                 <wp:extent cx="5533390" cy="0"/>
                 <wp:effectExtent l="0" t="0" r="10160" b="19050"/>
@@ -1455,7 +1469,7 @@
           </mc:Choice>
           <mc:Fallback>
             <w:pict>
-              <v:line id="Straight Connector 21" o:spid="_x0000_s1026" style="position:absolute;z-index:251677696;visibility:visible;mso-wrap-style:square;mso-width-percent:0;mso-height-percent:0;mso-wrap-distance-left:9pt;mso-wrap-distance-top:0;mso-wrap-distance-right:9pt;mso-wrap-distance-bottom:0;mso-position-horizontal:absolute;mso-position-horizontal-relative:text;mso-position-vertical:absolute;mso-position-vertical-relative:text;mso-width-percent:0;mso-height-percent:0;mso-width-relative:margin;mso-height-relative:margin" from="36.3pt,10.15pt" to="472pt,10.15pt" o:gfxdata="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" strokecolor="black [3213]"/>
+              <v:line id="Straight Connector 21" o:spid="_x0000_s1026" style="position:absolute;z-index:251677696;visibility:visible;mso-wrap-style:square;mso-width-percent:0;mso-height-percent:0;mso-wrap-distance-left:9pt;mso-wrap-distance-top:0;mso-wrap-distance-right:9pt;mso-wrap-distance-bottom:0;mso-position-horizontal:absolute;mso-position-horizontal-relative:text;mso-position-vertical:absolute;mso-position-vertical-relative:text;mso-width-percent:0;mso-height-percent:0;mso-width-relative:margin;mso-height-relative:margin" from="36.6pt,10.15pt" to="472.3pt,10.15pt" o:gfxdata="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" strokecolor="black [3213]"/>
             </w:pict>
           </mc:Fallback>
         </mc:AlternateContent>
@@ -1482,7 +1496,7 @@
                   <wp:posOffset>464820</wp:posOffset>
                 </wp:positionH>
                 <wp:positionV relativeFrom="paragraph">
-                  <wp:posOffset>145678</wp:posOffset>
+                  <wp:posOffset>99060</wp:posOffset>
                 </wp:positionV>
                 <wp:extent cx="5533390" cy="0"/>
                 <wp:effectExtent l="0" t="0" r="10160" b="19050"/>
@@ -1536,7 +1550,7 @@
           </mc:Choice>
           <mc:Fallback>
             <w:pict>
-              <v:line id="Straight Connector 22" o:spid="_x0000_s1026" style="position:absolute;z-index:251713536;visibility:visible;mso-wrap-style:square;mso-width-percent:0;mso-height-percent:0;mso-wrap-distance-left:9pt;mso-wrap-distance-top:0;mso-wrap-distance-right:9pt;mso-wrap-distance-bottom:0;mso-position-horizontal:absolute;mso-position-horizontal-relative:text;mso-position-vertical:absolute;mso-position-vertical-relative:text;mso-width-percent:0;mso-height-percent:0;mso-width-relative:margin;mso-height-relative:margin" from="36.6pt,11.45pt" to="472.3pt,11.45pt" o:gfxdata="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" strokecolor="black [3213]"/>
+              <v:line id="Straight Connector 22" o:spid="_x0000_s1026" style="position:absolute;z-index:251713536;visibility:visible;mso-wrap-style:square;mso-width-percent:0;mso-height-percent:0;mso-wrap-distance-left:9pt;mso-wrap-distance-top:0;mso-wrap-distance-right:9pt;mso-wrap-distance-bottom:0;mso-position-horizontal:absolute;mso-position-horizontal-relative:text;mso-position-vertical:absolute;mso-position-vertical-relative:text;mso-width-percent:0;mso-height-percent:0;mso-width-relative:margin;mso-height-relative:margin" from="36.6pt,7.8pt" to="472.3pt,7.8pt" o:gfxdata="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" strokecolor="black [3213]"/>
             </w:pict>
           </mc:Fallback>
         </mc:AlternateContent>
@@ -1563,7 +1577,7 @@
                   <wp:posOffset>464820</wp:posOffset>
                 </wp:positionH>
                 <wp:positionV relativeFrom="paragraph">
-                  <wp:posOffset>145678</wp:posOffset>
+                  <wp:posOffset>69215</wp:posOffset>
                 </wp:positionV>
                 <wp:extent cx="5533390" cy="0"/>
                 <wp:effectExtent l="0" t="0" r="10160" b="19050"/>
@@ -1617,7 +1631,7 @@
           </mc:Choice>
           <mc:Fallback>
             <w:pict>
-              <v:line id="Straight Connector 1" o:spid="_x0000_s1026" style="position:absolute;z-index:251715584;visibility:visible;mso-wrap-style:square;mso-width-percent:0;mso-height-percent:0;mso-wrap-distance-left:9pt;mso-wrap-distance-top:0;mso-wrap-distance-right:9pt;mso-wrap-distance-bottom:0;mso-position-horizontal:absolute;mso-position-horizontal-relative:text;mso-position-vertical:absolute;mso-position-vertical-relative:text;mso-width-percent:0;mso-height-percent:0;mso-width-relative:margin;mso-height-relative:margin" from="36.6pt,11.45pt" to="472.3pt,11.45pt" o:gfxdata="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" strokecolor="black [3213]"/>
+              <v:line id="Straight Connector 1" o:spid="_x0000_s1026" style="position:absolute;z-index:251715584;visibility:visible;mso-wrap-style:square;mso-width-percent:0;mso-height-percent:0;mso-wrap-distance-left:9pt;mso-wrap-distance-top:0;mso-wrap-distance-right:9pt;mso-wrap-distance-bottom:0;mso-position-horizontal:absolute;mso-position-horizontal-relative:text;mso-position-vertical:absolute;mso-position-vertical-relative:text;mso-width-percent:0;mso-height-percent:0;mso-width-relative:margin;mso-height-relative:margin" from="36.6pt,5.45pt" to="472.3pt,5.45pt" o:gfxdata="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" strokecolor="black [3213]"/>
             </w:pict>
           </mc:Fallback>
         </mc:AlternateContent>
@@ -1911,8 +1925,6 @@
                                 </w:rPr>
                                 <w:t>High</w:t>
                               </w:r>
-                              <w:bookmarkStart w:id="0" w:name="_GoBack"/>
-                              <w:bookmarkEnd w:id="0"/>
                             </w:p>
                           </w:txbxContent>
                         </wps:txbx>
@@ -2210,7 +2222,7 @@
                   <wp:posOffset>455295</wp:posOffset>
                 </wp:positionH>
                 <wp:positionV relativeFrom="paragraph">
-                  <wp:posOffset>126737</wp:posOffset>
+                  <wp:posOffset>139065</wp:posOffset>
                 </wp:positionV>
                 <wp:extent cx="5533390" cy="0"/>
                 <wp:effectExtent l="0" t="0" r="10160" b="19050"/>
@@ -2264,7 +2276,7 @@
           </mc:Choice>
           <mc:Fallback>
             <w:pict>
-              <v:line id="Straight Connector 23" o:spid="_x0000_s1026" style="position:absolute;z-index:251680768;visibility:visible;mso-wrap-style:square;mso-width-percent:0;mso-height-percent:0;mso-wrap-distance-left:9pt;mso-wrap-distance-top:0;mso-wrap-distance-right:9pt;mso-wrap-distance-bottom:0;mso-position-horizontal:absolute;mso-position-horizontal-relative:text;mso-position-vertical:absolute;mso-position-vertical-relative:text;mso-width-percent:0;mso-height-percent:0;mso-width-relative:margin;mso-height-relative:margin" from="35.85pt,10pt" to="471.55pt,10pt" o:gfxdata="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" strokecolor="black [3213]"/>
+              <v:line id="Straight Connector 23" o:spid="_x0000_s1026" style="position:absolute;z-index:251680768;visibility:visible;mso-wrap-style:square;mso-width-percent:0;mso-height-percent:0;mso-wrap-distance-left:9pt;mso-wrap-distance-top:0;mso-wrap-distance-right:9pt;mso-wrap-distance-bottom:0;mso-position-horizontal:absolute;mso-position-horizontal-relative:text;mso-position-vertical:absolute;mso-position-vertical-relative:text;mso-width-percent:0;mso-height-percent:0;mso-width-relative:margin;mso-height-relative:margin" from="35.85pt,10.95pt" to="471.55pt,10.95pt" o:gfxdata="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" strokecolor="black [3213]"/>
             </w:pict>
           </mc:Fallback>
         </mc:AlternateContent>
@@ -3083,7 +3095,7 @@
         <mc:AlternateContent>
           <mc:Choice Requires="wps">
             <w:drawing>
-              <wp:anchor distT="0" distB="0" distL="114300" distR="114300" simplePos="0" relativeHeight="251731968" behindDoc="0" locked="0" layoutInCell="1" allowOverlap="1" wp14:anchorId="033F0CE0" wp14:editId="24DDA92B">
+              <wp:anchor distT="0" distB="0" distL="114300" distR="114300" simplePos="0" relativeHeight="251731968" behindDoc="0" locked="0" layoutInCell="1" allowOverlap="1" wp14:anchorId="1DF2BB05" wp14:editId="03FD6A8A">
                 <wp:simplePos x="0" y="0"/>
                 <wp:positionH relativeFrom="column">
                   <wp:posOffset>459368</wp:posOffset>
@@ -3144,6 +3156,89 @@
           <mc:Fallback>
             <w:pict>
               <v:line id="Straight Connector 37" o:spid="_x0000_s1026" style="position:absolute;z-index:251731968;visibility:visible;mso-wrap-style:square;mso-width-percent:0;mso-height-percent:0;mso-wrap-distance-left:9pt;mso-wrap-distance-top:0;mso-wrap-distance-right:9pt;mso-wrap-distance-bottom:0;mso-position-horizontal:absolute;mso-position-horizontal-relative:text;mso-position-vertical:absolute;mso-position-vertical-relative:text;mso-width-percent:0;mso-height-percent:0;mso-width-relative:margin;mso-height-relative:margin" from="36.15pt,11.6pt" to="471.85pt,11.6pt" o:gfxdata="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" strokecolor="black [3213]"/>
+            </w:pict>
+          </mc:Fallback>
+        </mc:AlternateContent>
+      </w:r>
+    </w:p>
+    <w:p>
+      <w:pPr>
+        <w:pStyle w:val="ListParagraph"/>
+        <w:spacing w:after="0" w:line="360" w:lineRule="auto"/>
+        <w:rPr>
+          <w:rFonts w:ascii="Calibri" w:hAnsi="Calibri" w:cs="Calibri"/>
+          <w:sz w:val="24"/>
+        </w:rPr>
+      </w:pPr>
+      <w:r>
+        <w:rPr>
+          <w:rFonts w:ascii="Calibri" w:hAnsi="Calibri" w:cs="Calibri"/>
+          <w:noProof/>
+        </w:rPr>
+        <mc:AlternateContent>
+          <mc:Choice Requires="wps">
+            <w:drawing>
+              <wp:anchor distT="0" distB="0" distL="114300" distR="114300" simplePos="0" relativeHeight="251739136" behindDoc="0" locked="0" layoutInCell="1" allowOverlap="1" wp14:anchorId="37D0776D" wp14:editId="53826E68">
+                <wp:simplePos x="0" y="0"/>
+                <wp:positionH relativeFrom="column">
+                  <wp:posOffset>453390</wp:posOffset>
+                </wp:positionH>
+                <wp:positionV relativeFrom="paragraph">
+                  <wp:posOffset>113665</wp:posOffset>
+                </wp:positionV>
+                <wp:extent cx="5533390" cy="0"/>
+                <wp:effectExtent l="0" t="0" r="10160" b="19050"/>
+                <wp:wrapNone/>
+                <wp:docPr id="26" name="Straight Connector 26"/>
+                <wp:cNvGraphicFramePr/>
+                <a:graphic xmlns:a="http://schemas.openxmlformats.org/drawingml/2006/main">
+                  <a:graphicData uri="http://schemas.microsoft.com/office/word/2010/wordprocessingShape">
+                    <wps:wsp>
+                      <wps:cNvCnPr/>
+                      <wps:spPr>
+                        <a:xfrm>
+                          <a:off x="0" y="0"/>
+                          <a:ext cx="5533390" cy="0"/>
+                        </a:xfrm>
+                        <a:prstGeom prst="line">
+                          <a:avLst/>
+                        </a:prstGeom>
+                        <a:ln>
+                          <a:solidFill>
+                            <a:schemeClr val="tx1"/>
+                          </a:solidFill>
+                        </a:ln>
+                      </wps:spPr>
+                      <wps:style>
+                        <a:lnRef idx="1">
+                          <a:schemeClr val="accent1"/>
+                        </a:lnRef>
+                        <a:fillRef idx="0">
+                          <a:schemeClr val="accent1"/>
+                        </a:fillRef>
+                        <a:effectRef idx="0">
+                          <a:schemeClr val="accent1"/>
+                        </a:effectRef>
+                        <a:fontRef idx="minor">
+                          <a:schemeClr val="tx1"/>
+                        </a:fontRef>
+                      </wps:style>
+                      <wps:bodyPr/>
+                    </wps:wsp>
+                  </a:graphicData>
+                </a:graphic>
+                <wp14:sizeRelH relativeFrom="margin">
+                  <wp14:pctWidth>0</wp14:pctWidth>
+                </wp14:sizeRelH>
+                <wp14:sizeRelV relativeFrom="margin">
+                  <wp14:pctHeight>0</wp14:pctHeight>
+                </wp14:sizeRelV>
+              </wp:anchor>
+            </w:drawing>
+          </mc:Choice>
+          <mc:Fallback>
+            <w:pict>
+              <v:line id="Straight Connector 26" o:spid="_x0000_s1026" style="position:absolute;z-index:251739136;visibility:visible;mso-wrap-style:square;mso-width-percent:0;mso-height-percent:0;mso-wrap-distance-left:9pt;mso-wrap-distance-top:0;mso-wrap-distance-right:9pt;mso-wrap-distance-bottom:0;mso-position-horizontal:absolute;mso-position-horizontal-relative:text;mso-position-vertical:absolute;mso-position-vertical-relative:text;mso-width-percent:0;mso-height-percent:0;mso-width-relative:margin;mso-height-relative:margin" from="35.7pt,8.95pt" to="471.4pt,8.95pt" o:gfxdata="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" strokecolor="black [3213]"/>
             </w:pict>
           </mc:Fallback>
         </mc:AlternateContent>
@@ -3561,7 +3656,21 @@
           <w:rFonts w:ascii="Calibri" w:hAnsi="Calibri" w:cs="Calibri"/>
           <w:sz w:val="24"/>
         </w:rPr>
-        <w:t xml:space="preserve">Does this tagline </w:t>
+        <w:t xml:space="preserve">Does </w:t>
+      </w:r>
+      <w:r>
+        <w:rPr>
+          <w:rFonts w:ascii="Calibri" w:hAnsi="Calibri" w:cs="Calibri"/>
+          <w:sz w:val="24"/>
+        </w:rPr>
+        <w:t>the</w:t>
+      </w:r>
+      <w:r>
+        <w:rPr>
+          <w:rFonts w:ascii="Calibri" w:hAnsi="Calibri" w:cs="Calibri"/>
+          <w:sz w:val="24"/>
+        </w:rPr>
+        <w:t xml:space="preserve"> tagline </w:t>
       </w:r>
       <w:r>
         <w:rPr>
@@ -3603,17 +3712,19 @@
         <w:spacing w:after="0" w:line="360" w:lineRule="auto"/>
         <w:rPr>
           <w:rFonts w:ascii="Calibri" w:hAnsi="Calibri" w:cs="Calibri"/>
+          <w:sz w:val="24"/>
         </w:rPr>
       </w:pPr>
       <w:r>
         <w:rPr>
           <w:rFonts w:ascii="Calibri" w:hAnsi="Calibri" w:cs="Calibri"/>
           <w:noProof/>
+          <w:sz w:val="24"/>
         </w:rPr>
         <mc:AlternateContent>
           <mc:Choice Requires="wps">
             <w:drawing>
-              <wp:anchor distT="0" distB="0" distL="114300" distR="114300" simplePos="0" relativeHeight="251691008" behindDoc="0" locked="0" layoutInCell="1" allowOverlap="1" wp14:anchorId="552775AE" wp14:editId="65DA6535">
+              <wp:anchor distT="0" distB="0" distL="114300" distR="114300" simplePos="0" relativeHeight="251691008" behindDoc="0" locked="0" layoutInCell="1" allowOverlap="1" wp14:anchorId="2E991C0D" wp14:editId="42D5F976">
                 <wp:simplePos x="0" y="0"/>
                 <wp:positionH relativeFrom="column">
                   <wp:posOffset>466988</wp:posOffset>
@@ -3681,6 +3792,7 @@
       <w:r>
         <w:rPr>
           <w:rFonts w:ascii="Calibri" w:hAnsi="Calibri" w:cs="Calibri"/>
+          <w:sz w:val="24"/>
         </w:rPr>
         <w:t>Do you have any other suggestions for product name or tagline?</w:t>
       </w:r>
@@ -4498,6 +4610,8 @@
           <w:rFonts w:ascii="Calibri" w:hAnsi="Calibri" w:cs="Calibri"/>
         </w:rPr>
       </w:pPr>
+      <w:bookmarkStart w:id="0" w:name="_GoBack"/>
+      <w:bookmarkEnd w:id="0"/>
       <w:r>
         <w:rPr>
           <w:rFonts w:ascii="Calibri" w:hAnsi="Calibri" w:cs="Calibri"/>
@@ -4509,7 +4623,7 @@
               <wp:anchor distT="0" distB="0" distL="114300" distR="114300" simplePos="0" relativeHeight="251697152" behindDoc="0" locked="0" layoutInCell="1" allowOverlap="1" wp14:anchorId="244ED44A" wp14:editId="7F32E189">
                 <wp:simplePos x="0" y="0"/>
                 <wp:positionH relativeFrom="column">
-                  <wp:posOffset>468258</wp:posOffset>
+                  <wp:posOffset>491490</wp:posOffset>
                 </wp:positionH>
                 <wp:positionV relativeFrom="paragraph">
                   <wp:posOffset>160020</wp:posOffset>
@@ -4566,7 +4680,7 @@
           </mc:Choice>
           <mc:Fallback>
             <w:pict>
-              <v:line id="Straight Connector 42" o:spid="_x0000_s1026" style="position:absolute;z-index:251697152;visibility:visible;mso-wrap-style:square;mso-width-percent:0;mso-height-percent:0;mso-wrap-distance-left:9pt;mso-wrap-distance-top:0;mso-wrap-distance-right:9pt;mso-wrap-distance-bottom:0;mso-position-horizontal:absolute;mso-position-horizontal-relative:text;mso-position-vertical:absolute;mso-position-vertical-relative:text;mso-width-percent:0;mso-height-percent:0;mso-width-relative:margin;mso-height-relative:margin" from="36.85pt,12.6pt" to="472.55pt,12.6pt" o:gfxdata="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" strokecolor="black [3213]"/>
+              <v:line id="Straight Connector 42" o:spid="_x0000_s1026" style="position:absolute;z-index:251697152;visibility:visible;mso-wrap-style:square;mso-width-percent:0;mso-height-percent:0;mso-wrap-distance-left:9pt;mso-wrap-distance-top:0;mso-wrap-distance-right:9pt;mso-wrap-distance-bottom:0;mso-position-horizontal:absolute;mso-position-horizontal-relative:text;mso-position-vertical:absolute;mso-position-vertical-relative:text;mso-width-percent:0;mso-height-percent:0;mso-width-relative:margin;mso-height-relative:margin" from="38.7pt,12.6pt" to="474.4pt,12.6pt" o:gfxdata="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" strokecolor="black [3213]"/>
             </w:pict>
           </mc:Fallback>
         </mc:AlternateContent>
@@ -4737,7 +4851,7 @@
                   <wp:posOffset>491490</wp:posOffset>
                 </wp:positionH>
                 <wp:positionV relativeFrom="paragraph">
-                  <wp:posOffset>564143</wp:posOffset>
+                  <wp:posOffset>563880</wp:posOffset>
                 </wp:positionV>
                 <wp:extent cx="5533390" cy="0"/>
                 <wp:effectExtent l="0" t="0" r="10160" b="19050"/>
@@ -4861,7 +4975,7 @@
                   <wp:posOffset>491490</wp:posOffset>
                 </wp:positionH>
                 <wp:positionV relativeFrom="paragraph">
-                  <wp:posOffset>344805</wp:posOffset>
+                  <wp:posOffset>347345</wp:posOffset>
                 </wp:positionV>
                 <wp:extent cx="5533390" cy="0"/>
                 <wp:effectExtent l="0" t="0" r="10160" b="19050"/>
@@ -4915,7 +5029,7 @@
           </mc:Choice>
           <mc:Fallback>
             <w:pict>
-              <v:line id="Straight Connector 2" o:spid="_x0000_s1026" style="position:absolute;z-index:251726848;visibility:visible;mso-wrap-style:square;mso-width-percent:0;mso-height-percent:0;mso-wrap-distance-left:9pt;mso-wrap-distance-top:0;mso-wrap-distance-right:9pt;mso-wrap-distance-bottom:0;mso-position-horizontal:absolute;mso-position-horizontal-relative:text;mso-position-vertical:absolute;mso-position-vertical-relative:text;mso-width-percent:0;mso-height-percent:0;mso-width-relative:margin;mso-height-relative:margin" from="38.7pt,27.15pt" to="474.4pt,27.15pt" o:gfxdata="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" strokecolor="black [3213]"/>
+              <v:line id="Straight Connector 2" o:spid="_x0000_s1026" style="position:absolute;z-index:251726848;visibility:visible;mso-wrap-style:square;mso-width-percent:0;mso-height-percent:0;mso-wrap-distance-left:9pt;mso-wrap-distance-top:0;mso-wrap-distance-right:9pt;mso-wrap-distance-bottom:0;mso-position-horizontal:absolute;mso-position-horizontal-relative:text;mso-position-vertical:absolute;mso-position-vertical-relative:text;mso-width-percent:0;mso-height-percent:0;mso-width-relative:margin;mso-height-relative:margin" from="38.7pt,27.35pt" to="474.4pt,27.35pt" o:gfxdata="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" strokecolor="black [3213]"/>
             </w:pict>
           </mc:Fallback>
         </mc:AlternateContent>
@@ -5005,7 +5119,7 @@
                   <wp:posOffset>491490</wp:posOffset>
                 </wp:positionH>
                 <wp:positionV relativeFrom="paragraph">
-                  <wp:posOffset>564143</wp:posOffset>
+                  <wp:posOffset>568960</wp:posOffset>
                 </wp:positionV>
                 <wp:extent cx="5533390" cy="0"/>
                 <wp:effectExtent l="0" t="0" r="10160" b="19050"/>
@@ -5059,7 +5173,7 @@
           </mc:Choice>
           <mc:Fallback>
             <w:pict>
-              <v:line id="Straight Connector 4" o:spid="_x0000_s1026" style="position:absolute;z-index:251727872;visibility:visible;mso-wrap-style:square;mso-width-percent:0;mso-height-percent:0;mso-wrap-distance-left:9pt;mso-wrap-distance-top:0;mso-wrap-distance-right:9pt;mso-wrap-distance-bottom:0;mso-position-horizontal:absolute;mso-position-horizontal-relative:text;mso-position-vertical:absolute;mso-position-vertical-relative:text;mso-width-percent:0;mso-height-percent:0;mso-width-relative:margin;mso-height-relative:margin" from="38.7pt,44.4pt" to="474.4pt,44.4pt" o:gfxdata="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" strokecolor="black [3213]"/>
+              <v:line id="Straight Connector 4" o:spid="_x0000_s1026" style="position:absolute;z-index:251727872;visibility:visible;mso-wrap-style:square;mso-width-percent:0;mso-height-percent:0;mso-wrap-distance-left:9pt;mso-wrap-distance-top:0;mso-wrap-distance-right:9pt;mso-wrap-distance-bottom:0;mso-position-horizontal:absolute;mso-position-horizontal-relative:text;mso-position-vertical:absolute;mso-position-vertical-relative:text;mso-width-percent:0;mso-height-percent:0;mso-width-relative:margin;mso-height-relative:margin" from="38.7pt,44.8pt" to="474.4pt,44.8pt" o:gfxdata="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" strokecolor="black [3213]"/>
             </w:pict>
           </mc:Fallback>
         </mc:AlternateContent>
@@ -5095,7 +5209,7 @@
                   <wp:posOffset>491490</wp:posOffset>
                 </wp:positionH>
                 <wp:positionV relativeFrom="paragraph">
-                  <wp:posOffset>26670</wp:posOffset>
+                  <wp:posOffset>25400</wp:posOffset>
                 </wp:positionV>
                 <wp:extent cx="5533390" cy="0"/>
                 <wp:effectExtent l="0" t="0" r="10160" b="19050"/>
@@ -5149,7 +5263,7 @@
           </mc:Choice>
           <mc:Fallback>
             <w:pict>
-              <v:line id="Straight Connector 29" o:spid="_x0000_s1026" style="position:absolute;z-index:251729920;visibility:visible;mso-wrap-style:square;mso-width-percent:0;mso-height-percent:0;mso-wrap-distance-left:9pt;mso-wrap-distance-top:0;mso-wrap-distance-right:9pt;mso-wrap-distance-bottom:0;mso-position-horizontal:absolute;mso-position-horizontal-relative:text;mso-position-vertical:absolute;mso-position-vertical-relative:text;mso-width-percent:0;mso-height-percent:0;mso-width-relative:margin;mso-height-relative:margin" from="38.7pt,2.1pt" to="474.4pt,2.1pt" o:gfxdata="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" strokecolor="black [3213]"/>
+              <v:line id="Straight Connector 29" o:spid="_x0000_s1026" style="position:absolute;z-index:251729920;visibility:visible;mso-wrap-style:square;mso-width-percent:0;mso-height-percent:0;mso-wrap-distance-left:9pt;mso-wrap-distance-top:0;mso-wrap-distance-right:9pt;mso-wrap-distance-bottom:0;mso-position-horizontal:absolute;mso-position-horizontal-relative:text;mso-position-vertical:absolute;mso-position-vertical-relative:text;mso-width-percent:0;mso-height-percent:0;mso-width-relative:margin;mso-height-relative:margin" from="38.7pt,2pt" to="474.4pt,2pt" o:gfxdata="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" strokecolor="black [3213]"/>
             </w:pict>
           </mc:Fallback>
         </mc:AlternateContent>
@@ -6860,7 +6974,7 @@
 </file>
 
 <file path=customXml/itemProps1.xml><?xml version="1.0" encoding="utf-8"?>
-<ds:datastoreItem xmlns:ds="http://schemas.openxmlformats.org/officeDocument/2006/customXml" ds:itemID="{43C72727-6EDE-483B-9566-F651B7621C9F}">
+<ds:datastoreItem xmlns:ds="http://schemas.openxmlformats.org/officeDocument/2006/customXml" ds:itemID="{165805E9-284A-4104-80CE-27B6571E19DB}">
   <ds:schemaRefs>
     <ds:schemaRef ds:uri="http://schemas.openxmlformats.org/officeDocument/2006/bibliography"/>
   </ds:schemaRefs>

</xml_diff>